<commit_message>
Update Memoria TFG - Interfaz Shell Scripting - Juan Carlos Collado Custodio.docx
</commit_message>
<xml_diff>
--- a/Memoria TFG - Interfaz Shell Scripting - Juan Carlos Collado Custodio.docx
+++ b/Memoria TFG - Interfaz Shell Scripting - Juan Carlos Collado Custodio.docx
@@ -10,6 +10,7 @@
           <w:docPartUnique/>
         </w:docPartObj>
       </w:sdtPr>
+      <w:sdtEndPr/>
       <w:sdtContent>
         <w:p/>
         <w:p>
@@ -221,6 +222,7 @@
                                     <w:calendar w:val="gregorian"/>
                                   </w:date>
                                 </w:sdtPr>
+                                <w:sdtEndPr/>
                                 <w:sdtContent>
                                   <w:p>
                                     <w:pPr>
@@ -411,6 +413,7 @@
                                   <w:dataBinding w:prefixMappings="xmlns:ns0='http://purl.org/dc/elements/1.1/' xmlns:ns1='http://schemas.openxmlformats.org/package/2006/metadata/core-properties' " w:xpath="/ns1:coreProperties[1]/ns0:creator[1]" w:storeItemID="{6C3C8BC8-F283-45AE-878A-BAB7291924A1}"/>
                                   <w:text/>
                                 </w:sdtPr>
+                                <w:sdtEndPr/>
                                 <w:sdtContent>
                                   <w:p>
                                     <w:pPr>
@@ -460,6 +463,7 @@
                                     <w:dataBinding w:prefixMappings="xmlns:ns0='http://schemas.openxmlformats.org/officeDocument/2006/extended-properties' " w:xpath="/ns0:Properties[1]/ns0:Company[1]" w:storeItemID="{6668398D-A668-4E3E-A5EB-62B293D839F1}"/>
                                     <w:text/>
                                   </w:sdtPr>
+                                  <w:sdtEndPr/>
                                   <w:sdtContent>
                                     <w:r>
                                       <w:rPr>
@@ -497,6 +501,7 @@
                                     <w:dataBinding w:prefixMappings="xmlns:ns0='http://schemas.microsoft.com/office/2006/coverPageProps' " w:xpath="/ns0:CoverPageProperties[1]/ns0:CompanyAddress[1]" w:storeItemID="{55AF091B-3C7A-41E3-B477-F2FDAA23CFDA}"/>
                                     <w:text/>
                                   </w:sdtPr>
+                                  <w:sdtEndPr/>
                                   <w:sdtContent>
                                     <w:r>
                                       <w:rPr>
@@ -767,6 +772,7 @@
                                     <w:dataBinding w:prefixMappings="xmlns:ns0='http://purl.org/dc/elements/1.1/' xmlns:ns1='http://schemas.openxmlformats.org/package/2006/metadata/core-properties' " w:xpath="/ns1:coreProperties[1]/ns0:title[1]" w:storeItemID="{6C3C8BC8-F283-45AE-878A-BAB7291924A1}"/>
                                     <w:text w:multiLine="1"/>
                                   </w:sdtPr>
+                                  <w:sdtEndPr/>
                                   <w:sdtContent>
                                     <w:r>
                                       <w:rPr>
@@ -1062,7 +1068,7 @@
           <w:r>
             <w:fldChar w:fldCharType="separate"/>
           </w:r>
-          <w:hyperlink w:anchor="_Toc57910138" w:history="1">
+          <w:hyperlink w:anchor="_Toc57994288" w:history="1">
             <w:r>
               <w:rPr>
                 <w:rStyle w:val="Hipervnculo"/>
@@ -1106,7 +1112,7 @@
                 <w:noProof/>
                 <w:webHidden/>
               </w:rPr>
-              <w:instrText xml:space="preserve"> PAGEREF _Toc57910138 \h </w:instrText>
+              <w:instrText xml:space="preserve"> PAGEREF _Toc57994288 \h </w:instrText>
             </w:r>
             <w:r>
               <w:rPr>
@@ -1152,7 +1158,7 @@
               <w:lang w:eastAsia="es-ES"/>
             </w:rPr>
           </w:pPr>
-          <w:hyperlink w:anchor="_Toc57910139" w:history="1">
+          <w:hyperlink w:anchor="_Toc57994289" w:history="1">
             <w:r>
               <w:rPr>
                 <w:rStyle w:val="Hipervnculo"/>
@@ -1196,7 +1202,7 @@
                 <w:noProof/>
                 <w:webHidden/>
               </w:rPr>
-              <w:instrText xml:space="preserve"> PAGEREF _Toc57910139 \h </w:instrText>
+              <w:instrText xml:space="preserve"> PAGEREF _Toc57994289 \h </w:instrText>
             </w:r>
             <w:r>
               <w:rPr>
@@ -1242,7 +1248,7 @@
               <w:lang w:eastAsia="es-ES"/>
             </w:rPr>
           </w:pPr>
-          <w:hyperlink w:anchor="_Toc57910140" w:history="1">
+          <w:hyperlink w:anchor="_Toc57994290" w:history="1">
             <w:r>
               <w:rPr>
                 <w:rStyle w:val="Hipervnculo"/>
@@ -1286,7 +1292,7 @@
                 <w:noProof/>
                 <w:webHidden/>
               </w:rPr>
-              <w:instrText xml:space="preserve"> PAGEREF _Toc57910140 \h </w:instrText>
+              <w:instrText xml:space="preserve"> PAGEREF _Toc57994290 \h </w:instrText>
             </w:r>
             <w:r>
               <w:rPr>
@@ -1332,7 +1338,7 @@
               <w:lang w:eastAsia="es-ES"/>
             </w:rPr>
           </w:pPr>
-          <w:hyperlink w:anchor="_Toc57910141" w:history="1">
+          <w:hyperlink w:anchor="_Toc57994291" w:history="1">
             <w:r>
               <w:rPr>
                 <w:rStyle w:val="Hipervnculo"/>
@@ -1376,7 +1382,7 @@
                 <w:noProof/>
                 <w:webHidden/>
               </w:rPr>
-              <w:instrText xml:space="preserve"> PAGEREF _Toc57910141 \h </w:instrText>
+              <w:instrText xml:space="preserve"> PAGEREF _Toc57994291 \h </w:instrText>
             </w:r>
             <w:r>
               <w:rPr>
@@ -1422,7 +1428,7 @@
               <w:lang w:eastAsia="es-ES"/>
             </w:rPr>
           </w:pPr>
-          <w:hyperlink w:anchor="_Toc57910142" w:history="1">
+          <w:hyperlink w:anchor="_Toc57994292" w:history="1">
             <w:r>
               <w:rPr>
                 <w:rStyle w:val="Hipervnculo"/>
@@ -1466,7 +1472,7 @@
                 <w:noProof/>
                 <w:webHidden/>
               </w:rPr>
-              <w:instrText xml:space="preserve"> PAGEREF _Toc57910142 \h </w:instrText>
+              <w:instrText xml:space="preserve"> PAGEREF _Toc57994292 \h </w:instrText>
             </w:r>
             <w:r>
               <w:rPr>
@@ -1512,7 +1518,7 @@
               <w:lang w:eastAsia="es-ES"/>
             </w:rPr>
           </w:pPr>
-          <w:hyperlink w:anchor="_Toc57910143" w:history="1">
+          <w:hyperlink w:anchor="_Toc57994293" w:history="1">
             <w:r>
               <w:rPr>
                 <w:rStyle w:val="Hipervnculo"/>
@@ -1556,7 +1562,7 @@
                 <w:noProof/>
                 <w:webHidden/>
               </w:rPr>
-              <w:instrText xml:space="preserve"> PAGEREF _Toc57910143 \h </w:instrText>
+              <w:instrText xml:space="preserve"> PAGEREF _Toc57994293 \h </w:instrText>
             </w:r>
             <w:r>
               <w:rPr>
@@ -1602,7 +1608,7 @@
               <w:lang w:eastAsia="es-ES"/>
             </w:rPr>
           </w:pPr>
-          <w:hyperlink w:anchor="_Toc57910144" w:history="1">
+          <w:hyperlink w:anchor="_Toc57994294" w:history="1">
             <w:r>
               <w:rPr>
                 <w:rStyle w:val="Hipervnculo"/>
@@ -1646,7 +1652,7 @@
                 <w:noProof/>
                 <w:webHidden/>
               </w:rPr>
-              <w:instrText xml:space="preserve"> PAGEREF _Toc57910144 \h </w:instrText>
+              <w:instrText xml:space="preserve"> PAGEREF _Toc57994294 \h </w:instrText>
             </w:r>
             <w:r>
               <w:rPr>
@@ -1692,7 +1698,7 @@
               <w:lang w:eastAsia="es-ES"/>
             </w:rPr>
           </w:pPr>
-          <w:hyperlink w:anchor="_Toc57910145" w:history="1">
+          <w:hyperlink w:anchor="_Toc57994295" w:history="1">
             <w:r>
               <w:rPr>
                 <w:rStyle w:val="Hipervnculo"/>
@@ -1736,7 +1742,7 @@
                 <w:noProof/>
                 <w:webHidden/>
               </w:rPr>
-              <w:instrText xml:space="preserve"> PAGEREF _Toc57910145 \h </w:instrText>
+              <w:instrText xml:space="preserve"> PAGEREF _Toc57994295 \h </w:instrText>
             </w:r>
             <w:r>
               <w:rPr>
@@ -1782,7 +1788,7 @@
               <w:lang w:eastAsia="es-ES"/>
             </w:rPr>
           </w:pPr>
-          <w:hyperlink w:anchor="_Toc57910146" w:history="1">
+          <w:hyperlink w:anchor="_Toc57994296" w:history="1">
             <w:r>
               <w:rPr>
                 <w:rStyle w:val="Hipervnculo"/>
@@ -1826,7 +1832,7 @@
                 <w:noProof/>
                 <w:webHidden/>
               </w:rPr>
-              <w:instrText xml:space="preserve"> PAGEREF _Toc57910146 \h </w:instrText>
+              <w:instrText xml:space="preserve"> PAGEREF _Toc57994296 \h </w:instrText>
             </w:r>
             <w:r>
               <w:rPr>
@@ -1846,7 +1852,7 @@
                 <w:noProof/>
                 <w:webHidden/>
               </w:rPr>
-              <w:t>6</w:t>
+              <w:t>7</w:t>
             </w:r>
             <w:r>
               <w:rPr>
@@ -1872,7 +1878,7 @@
               <w:lang w:eastAsia="es-ES"/>
             </w:rPr>
           </w:pPr>
-          <w:hyperlink w:anchor="_Toc57910147" w:history="1">
+          <w:hyperlink w:anchor="_Toc57994297" w:history="1">
             <w:r>
               <w:rPr>
                 <w:rStyle w:val="Hipervnculo"/>
@@ -1916,7 +1922,7 @@
                 <w:noProof/>
                 <w:webHidden/>
               </w:rPr>
-              <w:instrText xml:space="preserve"> PAGEREF _Toc57910147 \h </w:instrText>
+              <w:instrText xml:space="preserve"> PAGEREF _Toc57994297 \h </w:instrText>
             </w:r>
             <w:r>
               <w:rPr>
@@ -1936,7 +1942,7 @@
                 <w:noProof/>
                 <w:webHidden/>
               </w:rPr>
-              <w:t>7</w:t>
+              <w:t>8</w:t>
             </w:r>
             <w:r>
               <w:rPr>
@@ -1962,7 +1968,7 @@
               <w:lang w:eastAsia="es-ES"/>
             </w:rPr>
           </w:pPr>
-          <w:hyperlink w:anchor="_Toc57910148" w:history="1">
+          <w:hyperlink w:anchor="_Toc57994298" w:history="1">
             <w:r>
               <w:rPr>
                 <w:rStyle w:val="Hipervnculo"/>
@@ -2006,7 +2012,7 @@
                 <w:noProof/>
                 <w:webHidden/>
               </w:rPr>
-              <w:instrText xml:space="preserve"> PAGEREF _Toc57910148 \h </w:instrText>
+              <w:instrText xml:space="preserve"> PAGEREF _Toc57994298 \h </w:instrText>
             </w:r>
             <w:r>
               <w:rPr>
@@ -2052,7 +2058,7 @@
               <w:lang w:eastAsia="es-ES"/>
             </w:rPr>
           </w:pPr>
-          <w:hyperlink w:anchor="_Toc57910149" w:history="1">
+          <w:hyperlink w:anchor="_Toc57994299" w:history="1">
             <w:r>
               <w:rPr>
                 <w:rStyle w:val="Hipervnculo"/>
@@ -2096,7 +2102,7 @@
                 <w:noProof/>
                 <w:webHidden/>
               </w:rPr>
-              <w:instrText xml:space="preserve"> PAGEREF _Toc57910149 \h </w:instrText>
+              <w:instrText xml:space="preserve"> PAGEREF _Toc57994299 \h </w:instrText>
             </w:r>
             <w:r>
               <w:rPr>
@@ -2142,7 +2148,7 @@
               <w:lang w:eastAsia="es-ES"/>
             </w:rPr>
           </w:pPr>
-          <w:hyperlink w:anchor="_Toc57910150" w:history="1">
+          <w:hyperlink w:anchor="_Toc57994300" w:history="1">
             <w:r>
               <w:rPr>
                 <w:rStyle w:val="Hipervnculo"/>
@@ -2186,7 +2192,7 @@
                 <w:noProof/>
                 <w:webHidden/>
               </w:rPr>
-              <w:instrText xml:space="preserve"> PAGEREF _Toc57910150 \h </w:instrText>
+              <w:instrText xml:space="preserve"> PAGEREF _Toc57994300 \h </w:instrText>
             </w:r>
             <w:r>
               <w:rPr>
@@ -2232,7 +2238,7 @@
               <w:lang w:eastAsia="es-ES"/>
             </w:rPr>
           </w:pPr>
-          <w:hyperlink w:anchor="_Toc57910151" w:history="1">
+          <w:hyperlink w:anchor="_Toc57994301" w:history="1">
             <w:r>
               <w:rPr>
                 <w:rStyle w:val="Hipervnculo"/>
@@ -2276,7 +2282,7 @@
                 <w:noProof/>
                 <w:webHidden/>
               </w:rPr>
-              <w:instrText xml:space="preserve"> PAGEREF _Toc57910151 \h </w:instrText>
+              <w:instrText xml:space="preserve"> PAGEREF _Toc57994301 \h </w:instrText>
             </w:r>
             <w:r>
               <w:rPr>
@@ -2322,7 +2328,7 @@
               <w:lang w:eastAsia="es-ES"/>
             </w:rPr>
           </w:pPr>
-          <w:hyperlink w:anchor="_Toc57910152" w:history="1">
+          <w:hyperlink w:anchor="_Toc57994302" w:history="1">
             <w:r>
               <w:rPr>
                 <w:rStyle w:val="Hipervnculo"/>
@@ -2366,7 +2372,7 @@
                 <w:noProof/>
                 <w:webHidden/>
               </w:rPr>
-              <w:instrText xml:space="preserve"> PAGEREF _Toc57910152 \h </w:instrText>
+              <w:instrText xml:space="preserve"> PAGEREF _Toc57994302 \h </w:instrText>
             </w:r>
             <w:r>
               <w:rPr>
@@ -2412,7 +2418,7 @@
               <w:lang w:eastAsia="es-ES"/>
             </w:rPr>
           </w:pPr>
-          <w:hyperlink w:anchor="_Toc57910153" w:history="1">
+          <w:hyperlink w:anchor="_Toc57994303" w:history="1">
             <w:r>
               <w:rPr>
                 <w:rStyle w:val="Hipervnculo"/>
@@ -2456,7 +2462,7 @@
                 <w:noProof/>
                 <w:webHidden/>
               </w:rPr>
-              <w:instrText xml:space="preserve"> PAGEREF _Toc57910153 \h </w:instrText>
+              <w:instrText xml:space="preserve"> PAGEREF _Toc57994303 \h </w:instrText>
             </w:r>
             <w:r>
               <w:rPr>
@@ -2502,7 +2508,7 @@
               <w:lang w:eastAsia="es-ES"/>
             </w:rPr>
           </w:pPr>
-          <w:hyperlink w:anchor="_Toc57910154" w:history="1">
+          <w:hyperlink w:anchor="_Toc57994304" w:history="1">
             <w:r>
               <w:rPr>
                 <w:rStyle w:val="Hipervnculo"/>
@@ -2546,7 +2552,7 @@
                 <w:noProof/>
                 <w:webHidden/>
               </w:rPr>
-              <w:instrText xml:space="preserve"> PAGEREF _Toc57910154 \h </w:instrText>
+              <w:instrText xml:space="preserve"> PAGEREF _Toc57994304 \h </w:instrText>
             </w:r>
             <w:r>
               <w:rPr>
@@ -2592,7 +2598,7 @@
               <w:lang w:eastAsia="es-ES"/>
             </w:rPr>
           </w:pPr>
-          <w:hyperlink w:anchor="_Toc57910155" w:history="1">
+          <w:hyperlink w:anchor="_Toc57994305" w:history="1">
             <w:r>
               <w:rPr>
                 <w:rStyle w:val="Hipervnculo"/>
@@ -2636,7 +2642,7 @@
                 <w:noProof/>
                 <w:webHidden/>
               </w:rPr>
-              <w:instrText xml:space="preserve"> PAGEREF _Toc57910155 \h </w:instrText>
+              <w:instrText xml:space="preserve"> PAGEREF _Toc57994305 \h </w:instrText>
             </w:r>
             <w:r>
               <w:rPr>
@@ -2682,7 +2688,7 @@
               <w:lang w:eastAsia="es-ES"/>
             </w:rPr>
           </w:pPr>
-          <w:hyperlink w:anchor="_Toc57910156" w:history="1">
+          <w:hyperlink w:anchor="_Toc57994306" w:history="1">
             <w:r>
               <w:rPr>
                 <w:rStyle w:val="Hipervnculo"/>
@@ -2726,7 +2732,7 @@
                 <w:noProof/>
                 <w:webHidden/>
               </w:rPr>
-              <w:instrText xml:space="preserve"> PAGEREF _Toc57910156 \h </w:instrText>
+              <w:instrText xml:space="preserve"> PAGEREF _Toc57994306 \h </w:instrText>
             </w:r>
             <w:r>
               <w:rPr>
@@ -2772,7 +2778,7 @@
               <w:lang w:eastAsia="es-ES"/>
             </w:rPr>
           </w:pPr>
-          <w:hyperlink w:anchor="_Toc57910157" w:history="1">
+          <w:hyperlink w:anchor="_Toc57994307" w:history="1">
             <w:r>
               <w:rPr>
                 <w:rStyle w:val="Hipervnculo"/>
@@ -2816,7 +2822,7 @@
                 <w:noProof/>
                 <w:webHidden/>
               </w:rPr>
-              <w:instrText xml:space="preserve"> PAGEREF _Toc57910157 \h </w:instrText>
+              <w:instrText xml:space="preserve"> PAGEREF _Toc57994307 \h </w:instrText>
             </w:r>
             <w:r>
               <w:rPr>
@@ -2862,7 +2868,7 @@
               <w:lang w:eastAsia="es-ES"/>
             </w:rPr>
           </w:pPr>
-          <w:hyperlink w:anchor="_Toc57910158" w:history="1">
+          <w:hyperlink w:anchor="_Toc57994308" w:history="1">
             <w:r>
               <w:rPr>
                 <w:rStyle w:val="Hipervnculo"/>
@@ -2906,7 +2912,7 @@
                 <w:noProof/>
                 <w:webHidden/>
               </w:rPr>
-              <w:instrText xml:space="preserve"> PAGEREF _Toc57910158 \h </w:instrText>
+              <w:instrText xml:space="preserve"> PAGEREF _Toc57994308 \h </w:instrText>
             </w:r>
             <w:r>
               <w:rPr>
@@ -2952,7 +2958,7 @@
               <w:lang w:eastAsia="es-ES"/>
             </w:rPr>
           </w:pPr>
-          <w:hyperlink w:anchor="_Toc57910159" w:history="1">
+          <w:hyperlink w:anchor="_Toc57994309" w:history="1">
             <w:r>
               <w:rPr>
                 <w:rStyle w:val="Hipervnculo"/>
@@ -2996,7 +3002,7 @@
                 <w:noProof/>
                 <w:webHidden/>
               </w:rPr>
-              <w:instrText xml:space="preserve"> PAGEREF _Toc57910159 \h </w:instrText>
+              <w:instrText xml:space="preserve"> PAGEREF _Toc57994309 \h </w:instrText>
             </w:r>
             <w:r>
               <w:rPr>
@@ -3042,7 +3048,7 @@
               <w:lang w:eastAsia="es-ES"/>
             </w:rPr>
           </w:pPr>
-          <w:hyperlink w:anchor="_Toc57910160" w:history="1">
+          <w:hyperlink w:anchor="_Toc57994310" w:history="1">
             <w:r>
               <w:rPr>
                 <w:rStyle w:val="Hipervnculo"/>
@@ -3086,7 +3092,7 @@
                 <w:noProof/>
                 <w:webHidden/>
               </w:rPr>
-              <w:instrText xml:space="preserve"> PAGEREF _Toc57910160 \h </w:instrText>
+              <w:instrText xml:space="preserve"> PAGEREF _Toc57994310 \h </w:instrText>
             </w:r>
             <w:r>
               <w:rPr>
@@ -3132,7 +3138,7 @@
               <w:lang w:eastAsia="es-ES"/>
             </w:rPr>
           </w:pPr>
-          <w:hyperlink w:anchor="_Toc57910161" w:history="1">
+          <w:hyperlink w:anchor="_Toc57994311" w:history="1">
             <w:r>
               <w:rPr>
                 <w:rStyle w:val="Hipervnculo"/>
@@ -3176,7 +3182,7 @@
                 <w:noProof/>
                 <w:webHidden/>
               </w:rPr>
-              <w:instrText xml:space="preserve"> PAGEREF _Toc57910161 \h </w:instrText>
+              <w:instrText xml:space="preserve"> PAGEREF _Toc57994311 \h </w:instrText>
             </w:r>
             <w:r>
               <w:rPr>
@@ -3222,7 +3228,7 @@
               <w:lang w:eastAsia="es-ES"/>
             </w:rPr>
           </w:pPr>
-          <w:hyperlink w:anchor="_Toc57910162" w:history="1">
+          <w:hyperlink w:anchor="_Toc57994312" w:history="1">
             <w:r>
               <w:rPr>
                 <w:rStyle w:val="Hipervnculo"/>
@@ -3266,7 +3272,7 @@
                 <w:noProof/>
                 <w:webHidden/>
               </w:rPr>
-              <w:instrText xml:space="preserve"> PAGEREF _Toc57910162 \h </w:instrText>
+              <w:instrText xml:space="preserve"> PAGEREF _Toc57994312 \h </w:instrText>
             </w:r>
             <w:r>
               <w:rPr>
@@ -3316,7 +3322,7 @@
           <w:numId w:val="24"/>
         </w:numPr>
       </w:pPr>
-      <w:bookmarkStart w:id="0" w:name="_Toc57910138"/>
+      <w:bookmarkStart w:id="0" w:name="_Toc57994288"/>
       <w:r>
         <w:lastRenderedPageBreak/>
         <w:t>Justificación</w:t>
@@ -3386,7 +3392,7 @@
           <w:numId w:val="24"/>
         </w:numPr>
       </w:pPr>
-      <w:bookmarkStart w:id="1" w:name="_Toc57910139"/>
+      <w:bookmarkStart w:id="1" w:name="_Toc57994289"/>
       <w:r>
         <w:lastRenderedPageBreak/>
         <w:t>I</w:t>
@@ -3501,24 +3507,14 @@
       <w:r>
         <w:t xml:space="preserve">Ilustración </w:t>
       </w:r>
-      <w:r>
-        <w:fldChar w:fldCharType="begin"/>
-      </w:r>
-      <w:r>
-        <w:instrText xml:space="preserve"> SEQ Ilustración \* ARABIC </w:instrText>
-      </w:r>
-      <w:r>
-        <w:fldChar w:fldCharType="separate"/>
-      </w:r>
-      <w:r>
-        <w:rPr>
-          <w:noProof/>
-        </w:rPr>
-        <w:t>1</w:t>
-      </w:r>
-      <w:r>
-        <w:fldChar w:fldCharType="end"/>
-      </w:r>
+      <w:fldSimple w:instr=" SEQ Ilustración \* ARABIC ">
+        <w:r>
+          <w:rPr>
+            <w:noProof/>
+          </w:rPr>
+          <w:t>1</w:t>
+        </w:r>
+      </w:fldSimple>
     </w:p>
     <w:p>
       <w:pPr>
@@ -3539,7 +3535,7 @@
           <w:numId w:val="24"/>
         </w:numPr>
       </w:pPr>
-      <w:bookmarkStart w:id="2" w:name="_Toc57910140"/>
+      <w:bookmarkStart w:id="2" w:name="_Toc57994290"/>
       <w:r>
         <w:lastRenderedPageBreak/>
         <w:t>Metodología y desarrollo del proyecto</w:t>
@@ -3554,7 +3550,7 @@
           <w:numId w:val="24"/>
         </w:numPr>
       </w:pPr>
-      <w:bookmarkStart w:id="3" w:name="_Toc57910141"/>
+      <w:bookmarkStart w:id="3" w:name="_Toc57994291"/>
       <w:r>
         <w:t xml:space="preserve">Elección de </w:t>
       </w:r>
@@ -3584,7 +3580,7 @@
       <w:pPr>
         <w:pStyle w:val="Ttulo3"/>
       </w:pPr>
-      <w:bookmarkStart w:id="4" w:name="_Toc57910142"/>
+      <w:bookmarkStart w:id="4" w:name="_Toc57994292"/>
       <w:r>
         <w:t>Zenity</w:t>
       </w:r>
@@ -3645,24 +3641,14 @@
       <w:r>
         <w:t xml:space="preserve">Ilustración </w:t>
       </w:r>
-      <w:r>
-        <w:fldChar w:fldCharType="begin"/>
-      </w:r>
-      <w:r>
-        <w:instrText xml:space="preserve"> SEQ Ilustración \* ARABIC </w:instrText>
-      </w:r>
-      <w:r>
-        <w:fldChar w:fldCharType="separate"/>
-      </w:r>
-      <w:r>
-        <w:rPr>
-          <w:noProof/>
-        </w:rPr>
-        <w:t>2</w:t>
-      </w:r>
-      <w:r>
-        <w:fldChar w:fldCharType="end"/>
-      </w:r>
+      <w:fldSimple w:instr=" SEQ Ilustración \* ARABIC ">
+        <w:r>
+          <w:rPr>
+            <w:noProof/>
+          </w:rPr>
+          <w:t>2</w:t>
+        </w:r>
+      </w:fldSimple>
     </w:p>
     <w:p>
       <w:pPr>
@@ -3706,7 +3692,7 @@
       <w:pPr>
         <w:pStyle w:val="Ttulo3"/>
       </w:pPr>
-      <w:bookmarkStart w:id="5" w:name="_Toc57910143"/>
+      <w:bookmarkStart w:id="5" w:name="_Toc57994293"/>
       <w:r>
         <w:lastRenderedPageBreak/>
         <w:t>Xmessage</w:t>
@@ -3774,24 +3760,14 @@
       <w:r>
         <w:t xml:space="preserve">Ilustración </w:t>
       </w:r>
-      <w:r>
-        <w:fldChar w:fldCharType="begin"/>
-      </w:r>
-      <w:r>
-        <w:instrText xml:space="preserve"> SEQ Ilustración \* ARABIC </w:instrText>
-      </w:r>
-      <w:r>
-        <w:fldChar w:fldCharType="separate"/>
-      </w:r>
-      <w:r>
-        <w:rPr>
-          <w:noProof/>
-        </w:rPr>
-        <w:t>3</w:t>
-      </w:r>
-      <w:r>
-        <w:fldChar w:fldCharType="end"/>
-      </w:r>
+      <w:fldSimple w:instr=" SEQ Ilustración \* ARABIC ">
+        <w:r>
+          <w:rPr>
+            <w:noProof/>
+          </w:rPr>
+          <w:t>3</w:t>
+        </w:r>
+      </w:fldSimple>
     </w:p>
     <w:p>
       <w:pPr>
@@ -3813,7 +3789,7 @@
       <w:pPr>
         <w:pStyle w:val="Ttulo3"/>
       </w:pPr>
-      <w:bookmarkStart w:id="6" w:name="_Toc57910144"/>
+      <w:bookmarkStart w:id="6" w:name="_Toc57994294"/>
       <w:r>
         <w:t>Gxmessage</w:t>
       </w:r>
@@ -3873,24 +3849,14 @@
       <w:r>
         <w:t xml:space="preserve">Ilustración </w:t>
       </w:r>
-      <w:r>
-        <w:fldChar w:fldCharType="begin"/>
-      </w:r>
-      <w:r>
-        <w:instrText xml:space="preserve"> SEQ Ilustración \* ARABIC </w:instrText>
-      </w:r>
-      <w:r>
-        <w:fldChar w:fldCharType="separate"/>
-      </w:r>
-      <w:r>
-        <w:rPr>
-          <w:noProof/>
-        </w:rPr>
-        <w:t>4</w:t>
-      </w:r>
-      <w:r>
-        <w:fldChar w:fldCharType="end"/>
-      </w:r>
+      <w:fldSimple w:instr=" SEQ Ilustración \* ARABIC ">
+        <w:r>
+          <w:rPr>
+            <w:noProof/>
+          </w:rPr>
+          <w:t>4</w:t>
+        </w:r>
+      </w:fldSimple>
     </w:p>
     <w:p>
       <w:pPr>
@@ -3907,7 +3873,7 @@
       <w:pPr>
         <w:pStyle w:val="Ttulo3"/>
       </w:pPr>
-      <w:bookmarkStart w:id="7" w:name="_Toc57910145"/>
+      <w:bookmarkStart w:id="7" w:name="_Toc57994295"/>
       <w:r>
         <w:lastRenderedPageBreak/>
         <w:t>YAD</w:t>
@@ -3974,24 +3940,14 @@
       <w:r>
         <w:t xml:space="preserve">Ilustración </w:t>
       </w:r>
-      <w:r>
-        <w:fldChar w:fldCharType="begin"/>
-      </w:r>
-      <w:r>
-        <w:instrText xml:space="preserve"> SEQ Ilustración \* ARABIC </w:instrText>
-      </w:r>
-      <w:r>
-        <w:fldChar w:fldCharType="separate"/>
-      </w:r>
-      <w:r>
-        <w:rPr>
-          <w:noProof/>
-        </w:rPr>
-        <w:t>5</w:t>
-      </w:r>
-      <w:r>
-        <w:fldChar w:fldCharType="end"/>
-      </w:r>
+      <w:fldSimple w:instr=" SEQ Ilustración \* ARABIC ">
+        <w:r>
+          <w:rPr>
+            <w:noProof/>
+          </w:rPr>
+          <w:t>5</w:t>
+        </w:r>
+      </w:fldSimple>
     </w:p>
     <w:p>
       <w:pPr>
@@ -4148,24 +4104,14 @@
                             <w:r>
                               <w:t xml:space="preserve">Ilustración </w:t>
                             </w:r>
-                            <w:r>
-                              <w:fldChar w:fldCharType="begin"/>
-                            </w:r>
-                            <w:r>
-                              <w:instrText xml:space="preserve"> SEQ Ilustración \* ARABIC </w:instrText>
-                            </w:r>
-                            <w:r>
-                              <w:fldChar w:fldCharType="separate"/>
-                            </w:r>
-                            <w:r>
-                              <w:rPr>
-                                <w:noProof/>
-                              </w:rPr>
-                              <w:t>6</w:t>
-                            </w:r>
-                            <w:r>
-                              <w:fldChar w:fldCharType="end"/>
-                            </w:r>
+                            <w:fldSimple w:instr=" SEQ Ilustración \* ARABIC ">
+                              <w:r>
+                                <w:rPr>
+                                  <w:noProof/>
+                                </w:rPr>
+                                <w:t>6</w:t>
+                              </w:r>
+                            </w:fldSimple>
                           </w:p>
                         </w:txbxContent>
                       </wps:txbx>
@@ -4183,7 +4129,11 @@
           </mc:Choice>
           <mc:Fallback>
             <w:pict>
-              <v:shape w14:anchorId="3E5F1E40" id="Cuadro de texto 121" o:spid="_x0000_s1029" type="#_x0000_t202" style="position:absolute;left:0;text-align:left;margin-left:233.2pt;margin-top:277.1pt;width:226.65pt;height:.05pt;z-index:251662848;visibility:visible;mso-wrap-style:square;mso-wrap-distance-left:9pt;mso-wrap-distance-top:0;mso-wrap-distance-right:9pt;mso-wrap-distance-bottom:0;mso-position-horizontal:absolute;mso-position-horizontal-relative:text;mso-position-vertical:absolute;mso-position-vertical-relative:text;v-text-anchor:top" o:gfxdata="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" stroked="f">
+              <v:shapetype w14:anchorId="3E5F1E40" id="_x0000_t202" coordsize="21600,21600" o:spt="202" path="m,l,21600r21600,l21600,xe">
+                <v:stroke joinstyle="miter"/>
+                <v:path gradientshapeok="t" o:connecttype="rect"/>
+              </v:shapetype>
+              <v:shape id="Cuadro de texto 121" o:spid="_x0000_s1029" type="#_x0000_t202" style="position:absolute;left:0;text-align:left;margin-left:233.2pt;margin-top:277.1pt;width:226.65pt;height:.05pt;z-index:251662848;visibility:visible;mso-wrap-style:square;mso-wrap-distance-left:9pt;mso-wrap-distance-top:0;mso-wrap-distance-right:9pt;mso-wrap-distance-bottom:0;mso-position-horizontal:absolute;mso-position-horizontal-relative:text;mso-position-vertical:absolute;mso-position-vertical-relative:text;v-text-anchor:top" o:gfxdata="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" stroked="f">
                 <v:textbox style="mso-fit-shape-to-text:t" inset="0,0,0,0">
                   <w:txbxContent>
                     <w:p>
@@ -4198,24 +4148,14 @@
                       <w:r>
                         <w:t xml:space="preserve">Ilustración </w:t>
                       </w:r>
-                      <w:r>
-                        <w:fldChar w:fldCharType="begin"/>
-                      </w:r>
-                      <w:r>
-                        <w:instrText xml:space="preserve"> SEQ Ilustración \* ARABIC </w:instrText>
-                      </w:r>
-                      <w:r>
-                        <w:fldChar w:fldCharType="separate"/>
-                      </w:r>
-                      <w:r>
-                        <w:rPr>
-                          <w:noProof/>
-                        </w:rPr>
-                        <w:t>6</w:t>
-                      </w:r>
-                      <w:r>
-                        <w:fldChar w:fldCharType="end"/>
-                      </w:r>
+                      <w:fldSimple w:instr=" SEQ Ilustración \* ARABIC ">
+                        <w:r>
+                          <w:rPr>
+                            <w:noProof/>
+                          </w:rPr>
+                          <w:t>6</w:t>
+                        </w:r>
+                      </w:fldSimple>
                     </w:p>
                   </w:txbxContent>
                 </v:textbox>
@@ -4291,7 +4231,7 @@
       <w:pPr>
         <w:pStyle w:val="Ttulo3"/>
       </w:pPr>
-      <w:bookmarkStart w:id="8" w:name="_Toc57910146"/>
+      <w:bookmarkStart w:id="8" w:name="_Toc57994296"/>
       <w:r>
         <w:lastRenderedPageBreak/>
         <w:t>Dialog</w:t>
@@ -4399,24 +4339,14 @@
       <w:r>
         <w:t xml:space="preserve">Ilustración </w:t>
       </w:r>
-      <w:r>
-        <w:fldChar w:fldCharType="begin"/>
-      </w:r>
-      <w:r>
-        <w:instrText xml:space="preserve"> SEQ Ilustración \* ARABIC </w:instrText>
-      </w:r>
-      <w:r>
-        <w:fldChar w:fldCharType="separate"/>
-      </w:r>
-      <w:r>
-        <w:rPr>
-          <w:noProof/>
-        </w:rPr>
-        <w:t>7</w:t>
-      </w:r>
-      <w:r>
-        <w:fldChar w:fldCharType="end"/>
-      </w:r>
+      <w:fldSimple w:instr=" SEQ Ilustración \* ARABIC ">
+        <w:r>
+          <w:rPr>
+            <w:noProof/>
+          </w:rPr>
+          <w:t>7</w:t>
+        </w:r>
+      </w:fldSimple>
     </w:p>
     <w:p>
       <w:pPr>
@@ -4458,7 +4388,7 @@
       <w:pPr>
         <w:pStyle w:val="Ttulo3"/>
       </w:pPr>
-      <w:bookmarkStart w:id="9" w:name="_Toc57910147"/>
+      <w:bookmarkStart w:id="9" w:name="_Toc57994297"/>
       <w:r>
         <w:lastRenderedPageBreak/>
         <w:t>Whiptail</w:t>
@@ -4565,24 +4495,14 @@
       <w:r>
         <w:t xml:space="preserve">Ilustración </w:t>
       </w:r>
-      <w:r>
-        <w:fldChar w:fldCharType="begin"/>
-      </w:r>
-      <w:r>
-        <w:instrText xml:space="preserve"> SEQ Ilustración \* ARABIC </w:instrText>
-      </w:r>
-      <w:r>
-        <w:fldChar w:fldCharType="separate"/>
-      </w:r>
-      <w:r>
-        <w:rPr>
-          <w:noProof/>
-        </w:rPr>
-        <w:t>8</w:t>
-      </w:r>
-      <w:r>
-        <w:fldChar w:fldCharType="end"/>
-      </w:r>
+      <w:fldSimple w:instr=" SEQ Ilustración \* ARABIC ">
+        <w:r>
+          <w:rPr>
+            <w:noProof/>
+          </w:rPr>
+          <w:t>8</w:t>
+        </w:r>
+      </w:fldSimple>
     </w:p>
     <w:p>
       <w:pPr>
@@ -4639,7 +4559,7 @@
         </w:numPr>
         <w:jc w:val="both"/>
       </w:pPr>
-      <w:bookmarkStart w:id="10" w:name="_Toc57910148"/>
+      <w:bookmarkStart w:id="10" w:name="_Toc57994298"/>
       <w:r>
         <w:t>Elección final: Whiptail</w:t>
       </w:r>
@@ -4715,24 +4635,14 @@
       <w:r>
         <w:t xml:space="preserve">Ilustración </w:t>
       </w:r>
-      <w:r>
-        <w:fldChar w:fldCharType="begin"/>
-      </w:r>
-      <w:r>
-        <w:instrText xml:space="preserve"> SEQ Ilustración \* ARABIC </w:instrText>
-      </w:r>
-      <w:r>
-        <w:fldChar w:fldCharType="separate"/>
-      </w:r>
-      <w:r>
-        <w:rPr>
-          <w:noProof/>
-        </w:rPr>
-        <w:t>9</w:t>
-      </w:r>
-      <w:r>
-        <w:fldChar w:fldCharType="end"/>
-      </w:r>
+      <w:fldSimple w:instr=" SEQ Ilustración \* ARABIC ">
+        <w:r>
+          <w:rPr>
+            <w:noProof/>
+          </w:rPr>
+          <w:t>9</w:t>
+        </w:r>
+      </w:fldSimple>
     </w:p>
     <w:p>
       <w:pPr>
@@ -4826,24 +4736,14 @@
       <w:r>
         <w:t xml:space="preserve">Ilustración </w:t>
       </w:r>
-      <w:r>
-        <w:fldChar w:fldCharType="begin"/>
-      </w:r>
-      <w:r>
-        <w:instrText xml:space="preserve"> SEQ Ilustración \* ARABIC </w:instrText>
-      </w:r>
-      <w:r>
-        <w:fldChar w:fldCharType="separate"/>
-      </w:r>
-      <w:r>
-        <w:rPr>
-          <w:noProof/>
-        </w:rPr>
-        <w:t>10</w:t>
-      </w:r>
-      <w:r>
-        <w:fldChar w:fldCharType="end"/>
-      </w:r>
+      <w:fldSimple w:instr=" SEQ Ilustración \* ARABIC ">
+        <w:r>
+          <w:rPr>
+            <w:noProof/>
+          </w:rPr>
+          <w:t>10</w:t>
+        </w:r>
+      </w:fldSimple>
     </w:p>
     <w:p/>
     <w:p>
@@ -4900,24 +4800,14 @@
       <w:r>
         <w:t xml:space="preserve">Ilustración </w:t>
       </w:r>
-      <w:r>
-        <w:fldChar w:fldCharType="begin"/>
-      </w:r>
-      <w:r>
-        <w:instrText xml:space="preserve"> SEQ Ilustración \* ARABIC </w:instrText>
-      </w:r>
-      <w:r>
-        <w:fldChar w:fldCharType="separate"/>
-      </w:r>
-      <w:r>
-        <w:rPr>
-          <w:noProof/>
-        </w:rPr>
-        <w:t>11</w:t>
-      </w:r>
-      <w:r>
-        <w:fldChar w:fldCharType="end"/>
-      </w:r>
+      <w:fldSimple w:instr=" SEQ Ilustración \* ARABIC ">
+        <w:r>
+          <w:rPr>
+            <w:noProof/>
+          </w:rPr>
+          <w:t>11</w:t>
+        </w:r>
+      </w:fldSimple>
     </w:p>
     <w:p>
       <w:pPr>
@@ -4962,7 +4852,7 @@
           <w:numId w:val="24"/>
         </w:numPr>
       </w:pPr>
-      <w:bookmarkStart w:id="11" w:name="_Toc57910149"/>
+      <w:bookmarkStart w:id="11" w:name="_Toc57994299"/>
       <w:r>
         <w:lastRenderedPageBreak/>
         <w:t>Desarrollo de la interfaz: Estructura</w:t>
@@ -5327,7 +5217,7 @@
           <w:numId w:val="24"/>
         </w:numPr>
       </w:pPr>
-      <w:bookmarkStart w:id="12" w:name="_Toc57910150"/>
+      <w:bookmarkStart w:id="12" w:name="_Toc57994300"/>
       <w:r>
         <w:t>Desarrollo de la interfaz: Uso de Whiptail</w:t>
       </w:r>
@@ -5533,24 +5423,14 @@
       <w:r>
         <w:t xml:space="preserve">Ilustración </w:t>
       </w:r>
-      <w:r>
-        <w:fldChar w:fldCharType="begin"/>
-      </w:r>
-      <w:r>
-        <w:instrText xml:space="preserve"> SEQ Ilustración \* ARABIC </w:instrText>
-      </w:r>
-      <w:r>
-        <w:fldChar w:fldCharType="separate"/>
-      </w:r>
-      <w:r>
-        <w:rPr>
-          <w:noProof/>
-        </w:rPr>
-        <w:t>12</w:t>
-      </w:r>
-      <w:r>
-        <w:fldChar w:fldCharType="end"/>
-      </w:r>
+      <w:fldSimple w:instr=" SEQ Ilustración \* ARABIC ">
+        <w:r>
+          <w:rPr>
+            <w:noProof/>
+          </w:rPr>
+          <w:t>12</w:t>
+        </w:r>
+      </w:fldSimple>
     </w:p>
     <w:p>
       <w:pPr>
@@ -5639,24 +5519,14 @@
       <w:r>
         <w:t xml:space="preserve">Ilustración </w:t>
       </w:r>
-      <w:r>
-        <w:fldChar w:fldCharType="begin"/>
-      </w:r>
-      <w:r>
-        <w:instrText xml:space="preserve"> SEQ Ilustración \* ARABIC </w:instrText>
-      </w:r>
-      <w:r>
-        <w:fldChar w:fldCharType="separate"/>
-      </w:r>
-      <w:r>
-        <w:rPr>
-          <w:noProof/>
-        </w:rPr>
-        <w:t>13</w:t>
-      </w:r>
-      <w:r>
-        <w:fldChar w:fldCharType="end"/>
-      </w:r>
+      <w:fldSimple w:instr=" SEQ Ilustración \* ARABIC ">
+        <w:r>
+          <w:rPr>
+            <w:noProof/>
+          </w:rPr>
+          <w:t>13</w:t>
+        </w:r>
+      </w:fldSimple>
     </w:p>
     <w:p>
       <w:pPr>
@@ -5849,24 +5719,14 @@
       <w:r>
         <w:t xml:space="preserve">Ilustración </w:t>
       </w:r>
-      <w:r>
-        <w:fldChar w:fldCharType="begin"/>
-      </w:r>
-      <w:r>
-        <w:instrText xml:space="preserve"> SEQ Ilustración \* ARABIC </w:instrText>
-      </w:r>
-      <w:r>
-        <w:fldChar w:fldCharType="separate"/>
-      </w:r>
-      <w:r>
-        <w:rPr>
-          <w:noProof/>
-        </w:rPr>
-        <w:t>14</w:t>
-      </w:r>
-      <w:r>
-        <w:fldChar w:fldCharType="end"/>
-      </w:r>
+      <w:fldSimple w:instr=" SEQ Ilustración \* ARABIC ">
+        <w:r>
+          <w:rPr>
+            <w:noProof/>
+          </w:rPr>
+          <w:t>14</w:t>
+        </w:r>
+      </w:fldSimple>
     </w:p>
     <w:p>
       <w:pPr>
@@ -5981,24 +5841,14 @@
       <w:r>
         <w:t xml:space="preserve">Ilustración </w:t>
       </w:r>
-      <w:r>
-        <w:fldChar w:fldCharType="begin"/>
-      </w:r>
-      <w:r>
-        <w:instrText xml:space="preserve"> SEQ Ilustración \* ARABIC </w:instrText>
-      </w:r>
-      <w:r>
-        <w:fldChar w:fldCharType="separate"/>
-      </w:r>
-      <w:r>
-        <w:rPr>
-          <w:noProof/>
-        </w:rPr>
-        <w:t>15</w:t>
-      </w:r>
-      <w:r>
-        <w:fldChar w:fldCharType="end"/>
-      </w:r>
+      <w:fldSimple w:instr=" SEQ Ilustración \* ARABIC ">
+        <w:r>
+          <w:rPr>
+            <w:noProof/>
+          </w:rPr>
+          <w:t>15</w:t>
+        </w:r>
+      </w:fldSimple>
     </w:p>
     <w:p>
       <w:pPr>
@@ -6237,24 +6087,14 @@
       <w:r>
         <w:t xml:space="preserve">Ilustración </w:t>
       </w:r>
-      <w:r>
-        <w:fldChar w:fldCharType="begin"/>
-      </w:r>
-      <w:r>
-        <w:instrText xml:space="preserve"> SEQ Ilustración \* ARABIC </w:instrText>
-      </w:r>
-      <w:r>
-        <w:fldChar w:fldCharType="separate"/>
-      </w:r>
-      <w:r>
-        <w:rPr>
-          <w:noProof/>
-        </w:rPr>
-        <w:t>16</w:t>
-      </w:r>
-      <w:r>
-        <w:fldChar w:fldCharType="end"/>
-      </w:r>
+      <w:fldSimple w:instr=" SEQ Ilustración \* ARABIC ">
+        <w:r>
+          <w:rPr>
+            <w:noProof/>
+          </w:rPr>
+          <w:t>16</w:t>
+        </w:r>
+      </w:fldSimple>
     </w:p>
     <w:p>
       <w:pPr>
@@ -6424,24 +6264,14 @@
       <w:r>
         <w:t xml:space="preserve">Ilustración </w:t>
       </w:r>
-      <w:r>
-        <w:fldChar w:fldCharType="begin"/>
-      </w:r>
-      <w:r>
-        <w:instrText xml:space="preserve"> SEQ Ilustración \* ARABIC </w:instrText>
-      </w:r>
-      <w:r>
-        <w:fldChar w:fldCharType="separate"/>
-      </w:r>
-      <w:r>
-        <w:rPr>
-          <w:noProof/>
-        </w:rPr>
-        <w:t>17</w:t>
-      </w:r>
-      <w:r>
-        <w:fldChar w:fldCharType="end"/>
-      </w:r>
+      <w:fldSimple w:instr=" SEQ Ilustración \* ARABIC ">
+        <w:r>
+          <w:rPr>
+            <w:noProof/>
+          </w:rPr>
+          <w:t>17</w:t>
+        </w:r>
+      </w:fldSimple>
     </w:p>
     <w:p>
       <w:pPr>
@@ -6540,24 +6370,14 @@
       <w:r>
         <w:t xml:space="preserve">Ilustración </w:t>
       </w:r>
-      <w:r>
-        <w:fldChar w:fldCharType="begin"/>
-      </w:r>
-      <w:r>
-        <w:instrText xml:space="preserve"> SEQ Ilustración \* ARABIC </w:instrText>
-      </w:r>
-      <w:r>
-        <w:fldChar w:fldCharType="separate"/>
-      </w:r>
-      <w:r>
-        <w:rPr>
-          <w:noProof/>
-        </w:rPr>
-        <w:t>18</w:t>
-      </w:r>
-      <w:r>
-        <w:fldChar w:fldCharType="end"/>
-      </w:r>
+      <w:fldSimple w:instr=" SEQ Ilustración \* ARABIC ">
+        <w:r>
+          <w:rPr>
+            <w:noProof/>
+          </w:rPr>
+          <w:t>18</w:t>
+        </w:r>
+      </w:fldSimple>
     </w:p>
     <w:p>
       <w:pPr>
@@ -6567,7 +6387,7 @@
           <w:numId w:val="24"/>
         </w:numPr>
       </w:pPr>
-      <w:bookmarkStart w:id="13" w:name="_Toc57910151"/>
+      <w:bookmarkStart w:id="13" w:name="_Toc57994301"/>
       <w:r>
         <w:t>Desarrollo de la interfaz: Manejo de stdout y stderr</w:t>
       </w:r>
@@ -6878,7 +6698,7 @@
           <w:numId w:val="24"/>
         </w:numPr>
       </w:pPr>
-      <w:bookmarkStart w:id="14" w:name="_Toc57910152"/>
+      <w:bookmarkStart w:id="14" w:name="_Toc57994302"/>
       <w:r>
         <w:t>Desarrollo de la interfaz: Cambio de colores</w:t>
       </w:r>
@@ -7372,7 +7192,7 @@
           <w:numId w:val="24"/>
         </w:numPr>
       </w:pPr>
-      <w:bookmarkStart w:id="15" w:name="_Toc57910153"/>
+      <w:bookmarkStart w:id="15" w:name="_Toc57994303"/>
       <w:r>
         <w:t>Resultados y discusión</w:t>
       </w:r>
@@ -7386,7 +7206,7 @@
           <w:numId w:val="24"/>
         </w:numPr>
       </w:pPr>
-      <w:bookmarkStart w:id="16" w:name="_Toc57910154"/>
+      <w:bookmarkStart w:id="16" w:name="_Toc57994304"/>
       <w:r>
         <w:t>Menú inicial</w:t>
       </w:r>
@@ -7746,24 +7566,14 @@
       <w:r>
         <w:t xml:space="preserve">Ilustración </w:t>
       </w:r>
-      <w:r>
-        <w:fldChar w:fldCharType="begin"/>
-      </w:r>
-      <w:r>
-        <w:instrText xml:space="preserve"> SEQ Ilustración \* ARABIC </w:instrText>
-      </w:r>
-      <w:r>
-        <w:fldChar w:fldCharType="separate"/>
-      </w:r>
-      <w:r>
-        <w:rPr>
-          <w:noProof/>
-        </w:rPr>
-        <w:t>19</w:t>
-      </w:r>
-      <w:r>
-        <w:fldChar w:fldCharType="end"/>
-      </w:r>
+      <w:fldSimple w:instr=" SEQ Ilustración \* ARABIC ">
+        <w:r>
+          <w:rPr>
+            <w:noProof/>
+          </w:rPr>
+          <w:t>19</w:t>
+        </w:r>
+      </w:fldSimple>
     </w:p>
     <w:p>
       <w:pPr>
@@ -7843,24 +7653,14 @@
       <w:r>
         <w:t xml:space="preserve">Ilustración </w:t>
       </w:r>
-      <w:r>
-        <w:fldChar w:fldCharType="begin"/>
-      </w:r>
-      <w:r>
-        <w:instrText xml:space="preserve"> SEQ Ilustración \* ARABIC </w:instrText>
-      </w:r>
-      <w:r>
-        <w:fldChar w:fldCharType="separate"/>
-      </w:r>
-      <w:r>
-        <w:rPr>
-          <w:noProof/>
-        </w:rPr>
-        <w:t>20</w:t>
-      </w:r>
-      <w:r>
-        <w:fldChar w:fldCharType="end"/>
-      </w:r>
+      <w:fldSimple w:instr=" SEQ Ilustración \* ARABIC ">
+        <w:r>
+          <w:rPr>
+            <w:noProof/>
+          </w:rPr>
+          <w:t>20</w:t>
+        </w:r>
+      </w:fldSimple>
     </w:p>
     <w:p>
       <w:pPr>
@@ -8247,24 +8047,14 @@
       <w:r>
         <w:t xml:space="preserve">Ilustración </w:t>
       </w:r>
-      <w:r>
-        <w:fldChar w:fldCharType="begin"/>
-      </w:r>
-      <w:r>
-        <w:instrText xml:space="preserve"> SEQ Ilustración \* ARABIC </w:instrText>
-      </w:r>
-      <w:r>
-        <w:fldChar w:fldCharType="separate"/>
-      </w:r>
-      <w:r>
-        <w:rPr>
-          <w:noProof/>
-        </w:rPr>
-        <w:t>21</w:t>
-      </w:r>
-      <w:r>
-        <w:fldChar w:fldCharType="end"/>
-      </w:r>
+      <w:fldSimple w:instr=" SEQ Ilustración \* ARABIC ">
+        <w:r>
+          <w:rPr>
+            <w:noProof/>
+          </w:rPr>
+          <w:t>21</w:t>
+        </w:r>
+      </w:fldSimple>
     </w:p>
     <w:p>
       <w:pPr>
@@ -8282,7 +8072,7 @@
           <w:numId w:val="24"/>
         </w:numPr>
       </w:pPr>
-      <w:bookmarkStart w:id="17" w:name="_Toc57910155"/>
+      <w:bookmarkStart w:id="17" w:name="_Toc57994305"/>
       <w:r>
         <w:lastRenderedPageBreak/>
         <w:t>Gestión de usuarios</w:t>
@@ -8596,24 +8386,14 @@
       <w:r>
         <w:t xml:space="preserve">Ilustración </w:t>
       </w:r>
-      <w:r>
-        <w:fldChar w:fldCharType="begin"/>
-      </w:r>
-      <w:r>
-        <w:instrText xml:space="preserve"> SEQ Ilustración \* ARABIC </w:instrText>
-      </w:r>
-      <w:r>
-        <w:fldChar w:fldCharType="separate"/>
-      </w:r>
-      <w:r>
-        <w:rPr>
-          <w:noProof/>
-        </w:rPr>
-        <w:t>22</w:t>
-      </w:r>
-      <w:r>
-        <w:fldChar w:fldCharType="end"/>
-      </w:r>
+      <w:fldSimple w:instr=" SEQ Ilustración \* ARABIC ">
+        <w:r>
+          <w:rPr>
+            <w:noProof/>
+          </w:rPr>
+          <w:t>22</w:t>
+        </w:r>
+      </w:fldSimple>
     </w:p>
     <w:p>
       <w:pPr>
@@ -8763,24 +8543,14 @@
       <w:r>
         <w:t xml:space="preserve">Ilustración </w:t>
       </w:r>
-      <w:r>
-        <w:fldChar w:fldCharType="begin"/>
-      </w:r>
-      <w:r>
-        <w:instrText xml:space="preserve"> SEQ Ilustración \* ARABIC </w:instrText>
-      </w:r>
-      <w:r>
-        <w:fldChar w:fldCharType="separate"/>
-      </w:r>
-      <w:r>
-        <w:rPr>
-          <w:noProof/>
-        </w:rPr>
-        <w:t>23</w:t>
-      </w:r>
-      <w:r>
-        <w:fldChar w:fldCharType="end"/>
-      </w:r>
+      <w:fldSimple w:instr=" SEQ Ilustración \* ARABIC ">
+        <w:r>
+          <w:rPr>
+            <w:noProof/>
+          </w:rPr>
+          <w:t>23</w:t>
+        </w:r>
+      </w:fldSimple>
     </w:p>
     <w:p>
       <w:pPr>
@@ -9060,24 +8830,14 @@
       <w:r>
         <w:t xml:space="preserve">Ilustración </w:t>
       </w:r>
-      <w:r>
-        <w:fldChar w:fldCharType="begin"/>
-      </w:r>
-      <w:r>
-        <w:instrText xml:space="preserve"> SEQ Ilustración \* ARABIC </w:instrText>
-      </w:r>
-      <w:r>
-        <w:fldChar w:fldCharType="separate"/>
-      </w:r>
-      <w:r>
-        <w:rPr>
-          <w:noProof/>
-        </w:rPr>
-        <w:t>24</w:t>
-      </w:r>
-      <w:r>
-        <w:fldChar w:fldCharType="end"/>
-      </w:r>
+      <w:fldSimple w:instr=" SEQ Ilustración \* ARABIC ">
+        <w:r>
+          <w:rPr>
+            <w:noProof/>
+          </w:rPr>
+          <w:t>24</w:t>
+        </w:r>
+      </w:fldSimple>
     </w:p>
     <w:p>
       <w:pPr>
@@ -9141,24 +8901,14 @@
       <w:r>
         <w:t xml:space="preserve">Ilustración </w:t>
       </w:r>
-      <w:r>
-        <w:fldChar w:fldCharType="begin"/>
-      </w:r>
-      <w:r>
-        <w:instrText xml:space="preserve"> SEQ Ilustración \* ARABIC </w:instrText>
-      </w:r>
-      <w:r>
-        <w:fldChar w:fldCharType="separate"/>
-      </w:r>
-      <w:r>
-        <w:rPr>
-          <w:noProof/>
-        </w:rPr>
-        <w:t>25</w:t>
-      </w:r>
-      <w:r>
-        <w:fldChar w:fldCharType="end"/>
-      </w:r>
+      <w:fldSimple w:instr=" SEQ Ilustración \* ARABIC ">
+        <w:r>
+          <w:rPr>
+            <w:noProof/>
+          </w:rPr>
+          <w:t>25</w:t>
+        </w:r>
+      </w:fldSimple>
     </w:p>
     <w:p>
       <w:pPr>
@@ -9215,24 +8965,14 @@
       <w:r>
         <w:t xml:space="preserve">Ilustración </w:t>
       </w:r>
-      <w:r>
-        <w:fldChar w:fldCharType="begin"/>
-      </w:r>
-      <w:r>
-        <w:instrText xml:space="preserve"> SEQ Ilustración \* ARABIC </w:instrText>
-      </w:r>
-      <w:r>
-        <w:fldChar w:fldCharType="separate"/>
-      </w:r>
-      <w:r>
-        <w:rPr>
-          <w:noProof/>
-        </w:rPr>
-        <w:t>26</w:t>
-      </w:r>
-      <w:r>
-        <w:fldChar w:fldCharType="end"/>
-      </w:r>
+      <w:fldSimple w:instr=" SEQ Ilustración \* ARABIC ">
+        <w:r>
+          <w:rPr>
+            <w:noProof/>
+          </w:rPr>
+          <w:t>26</w:t>
+        </w:r>
+      </w:fldSimple>
     </w:p>
     <w:p>
       <w:pPr>
@@ -9628,24 +9368,14 @@
       <w:r>
         <w:t xml:space="preserve">Ilustración </w:t>
       </w:r>
-      <w:r>
-        <w:fldChar w:fldCharType="begin"/>
-      </w:r>
-      <w:r>
-        <w:instrText xml:space="preserve"> SEQ Ilustración \* ARABIC </w:instrText>
-      </w:r>
-      <w:r>
-        <w:fldChar w:fldCharType="separate"/>
-      </w:r>
-      <w:r>
-        <w:rPr>
-          <w:noProof/>
-        </w:rPr>
-        <w:t>27</w:t>
-      </w:r>
-      <w:r>
-        <w:fldChar w:fldCharType="end"/>
-      </w:r>
+      <w:fldSimple w:instr=" SEQ Ilustración \* ARABIC ">
+        <w:r>
+          <w:rPr>
+            <w:noProof/>
+          </w:rPr>
+          <w:t>27</w:t>
+        </w:r>
+      </w:fldSimple>
     </w:p>
     <w:p>
       <w:pPr>
@@ -9745,7 +9475,7 @@
           <w:numId w:val="24"/>
         </w:numPr>
       </w:pPr>
-      <w:bookmarkStart w:id="18" w:name="_Toc57910156"/>
+      <w:bookmarkStart w:id="18" w:name="_Toc57994306"/>
       <w:r>
         <w:t>Gestión de grupos</w:t>
       </w:r>
@@ -10135,24 +9865,14 @@
       <w:r>
         <w:t xml:space="preserve">Ilustración </w:t>
       </w:r>
-      <w:r>
-        <w:fldChar w:fldCharType="begin"/>
-      </w:r>
-      <w:r>
-        <w:instrText xml:space="preserve"> SEQ Ilustración \* ARABIC </w:instrText>
-      </w:r>
-      <w:r>
-        <w:fldChar w:fldCharType="separate"/>
-      </w:r>
-      <w:r>
-        <w:rPr>
-          <w:noProof/>
-        </w:rPr>
-        <w:t>28</w:t>
-      </w:r>
-      <w:r>
-        <w:fldChar w:fldCharType="end"/>
-      </w:r>
+      <w:fldSimple w:instr=" SEQ Ilustración \* ARABIC ">
+        <w:r>
+          <w:rPr>
+            <w:noProof/>
+          </w:rPr>
+          <w:t>28</w:t>
+        </w:r>
+      </w:fldSimple>
     </w:p>
     <w:p>
       <w:pPr>
@@ -10688,24 +10408,14 @@
       <w:r>
         <w:t xml:space="preserve">Ilustración </w:t>
       </w:r>
-      <w:r>
-        <w:fldChar w:fldCharType="begin"/>
-      </w:r>
-      <w:r>
-        <w:instrText xml:space="preserve"> SEQ Ilustración \* ARABIC </w:instrText>
-      </w:r>
-      <w:r>
-        <w:fldChar w:fldCharType="separate"/>
-      </w:r>
-      <w:r>
-        <w:rPr>
-          <w:noProof/>
-        </w:rPr>
-        <w:t>29</w:t>
-      </w:r>
-      <w:r>
-        <w:fldChar w:fldCharType="end"/>
-      </w:r>
+      <w:fldSimple w:instr=" SEQ Ilustración \* ARABIC ">
+        <w:r>
+          <w:rPr>
+            <w:noProof/>
+          </w:rPr>
+          <w:t>29</w:t>
+        </w:r>
+      </w:fldSimple>
     </w:p>
     <w:p>
       <w:pPr>
@@ -10761,24 +10471,14 @@
       <w:r>
         <w:t xml:space="preserve">Ilustración </w:t>
       </w:r>
-      <w:r>
-        <w:fldChar w:fldCharType="begin"/>
-      </w:r>
-      <w:r>
-        <w:instrText xml:space="preserve"> SEQ Ilustración \* ARABIC </w:instrText>
-      </w:r>
-      <w:r>
-        <w:fldChar w:fldCharType="separate"/>
-      </w:r>
-      <w:r>
-        <w:rPr>
-          <w:noProof/>
-        </w:rPr>
-        <w:t>30</w:t>
-      </w:r>
-      <w:r>
-        <w:fldChar w:fldCharType="end"/>
-      </w:r>
+      <w:fldSimple w:instr=" SEQ Ilustración \* ARABIC ">
+        <w:r>
+          <w:rPr>
+            <w:noProof/>
+          </w:rPr>
+          <w:t>30</w:t>
+        </w:r>
+      </w:fldSimple>
     </w:p>
     <w:p>
       <w:pPr>
@@ -11261,24 +10961,14 @@
       <w:r>
         <w:t xml:space="preserve">Ilustración </w:t>
       </w:r>
-      <w:r>
-        <w:fldChar w:fldCharType="begin"/>
-      </w:r>
-      <w:r>
-        <w:instrText xml:space="preserve"> SEQ Ilustración \* ARABIC </w:instrText>
-      </w:r>
-      <w:r>
-        <w:fldChar w:fldCharType="separate"/>
-      </w:r>
-      <w:r>
-        <w:rPr>
-          <w:noProof/>
-        </w:rPr>
-        <w:t>31</w:t>
-      </w:r>
-      <w:r>
-        <w:fldChar w:fldCharType="end"/>
-      </w:r>
+      <w:fldSimple w:instr=" SEQ Ilustración \* ARABIC ">
+        <w:r>
+          <w:rPr>
+            <w:noProof/>
+          </w:rPr>
+          <w:t>31</w:t>
+        </w:r>
+      </w:fldSimple>
     </w:p>
     <w:p>
       <w:pPr>
@@ -11334,24 +11024,14 @@
       <w:r>
         <w:t xml:space="preserve">Ilustración </w:t>
       </w:r>
-      <w:r>
-        <w:fldChar w:fldCharType="begin"/>
-      </w:r>
-      <w:r>
-        <w:instrText xml:space="preserve"> SEQ Ilustración \* ARABIC </w:instrText>
-      </w:r>
-      <w:r>
-        <w:fldChar w:fldCharType="separate"/>
-      </w:r>
-      <w:r>
-        <w:rPr>
-          <w:noProof/>
-        </w:rPr>
-        <w:t>32</w:t>
-      </w:r>
-      <w:r>
-        <w:fldChar w:fldCharType="end"/>
-      </w:r>
+      <w:fldSimple w:instr=" SEQ Ilustración \* ARABIC ">
+        <w:r>
+          <w:rPr>
+            <w:noProof/>
+          </w:rPr>
+          <w:t>32</w:t>
+        </w:r>
+      </w:fldSimple>
     </w:p>
     <w:p>
       <w:pPr>
@@ -11415,24 +11095,14 @@
       <w:r>
         <w:t xml:space="preserve">Ilustración </w:t>
       </w:r>
-      <w:r>
-        <w:fldChar w:fldCharType="begin"/>
-      </w:r>
-      <w:r>
-        <w:instrText xml:space="preserve"> SEQ Ilustración \* ARABIC </w:instrText>
-      </w:r>
-      <w:r>
-        <w:fldChar w:fldCharType="separate"/>
-      </w:r>
-      <w:r>
-        <w:rPr>
-          <w:noProof/>
-        </w:rPr>
-        <w:t>33</w:t>
-      </w:r>
-      <w:r>
-        <w:fldChar w:fldCharType="end"/>
-      </w:r>
+      <w:fldSimple w:instr=" SEQ Ilustración \* ARABIC ">
+        <w:r>
+          <w:rPr>
+            <w:noProof/>
+          </w:rPr>
+          <w:t>33</w:t>
+        </w:r>
+      </w:fldSimple>
     </w:p>
     <w:p>
       <w:pPr>
@@ -11489,24 +11159,14 @@
       <w:r>
         <w:t xml:space="preserve">Ilustración </w:t>
       </w:r>
-      <w:r>
-        <w:fldChar w:fldCharType="begin"/>
-      </w:r>
-      <w:r>
-        <w:instrText xml:space="preserve"> SEQ Ilustración \* ARABIC </w:instrText>
-      </w:r>
-      <w:r>
-        <w:fldChar w:fldCharType="separate"/>
-      </w:r>
-      <w:r>
-        <w:rPr>
-          <w:noProof/>
-        </w:rPr>
-        <w:t>34</w:t>
-      </w:r>
-      <w:r>
-        <w:fldChar w:fldCharType="end"/>
-      </w:r>
+      <w:fldSimple w:instr=" SEQ Ilustración \* ARABIC ">
+        <w:r>
+          <w:rPr>
+            <w:noProof/>
+          </w:rPr>
+          <w:t>34</w:t>
+        </w:r>
+      </w:fldSimple>
     </w:p>
     <w:p>
       <w:pPr>
@@ -11562,24 +11222,14 @@
       <w:r>
         <w:t xml:space="preserve">Ilustración </w:t>
       </w:r>
-      <w:r>
-        <w:fldChar w:fldCharType="begin"/>
-      </w:r>
-      <w:r>
-        <w:instrText xml:space="preserve"> SEQ Ilustración \* ARABIC </w:instrText>
-      </w:r>
-      <w:r>
-        <w:fldChar w:fldCharType="separate"/>
-      </w:r>
-      <w:r>
-        <w:rPr>
-          <w:noProof/>
-        </w:rPr>
-        <w:t>35</w:t>
-      </w:r>
-      <w:r>
-        <w:fldChar w:fldCharType="end"/>
-      </w:r>
+      <w:fldSimple w:instr=" SEQ Ilustración \* ARABIC ">
+        <w:r>
+          <w:rPr>
+            <w:noProof/>
+          </w:rPr>
+          <w:t>35</w:t>
+        </w:r>
+      </w:fldSimple>
     </w:p>
     <w:p>
       <w:pPr>
@@ -11651,24 +11301,14 @@
       <w:r>
         <w:t xml:space="preserve">Ilustración </w:t>
       </w:r>
-      <w:r>
-        <w:fldChar w:fldCharType="begin"/>
-      </w:r>
-      <w:r>
-        <w:instrText xml:space="preserve"> SEQ Ilustración \* ARABIC </w:instrText>
-      </w:r>
-      <w:r>
-        <w:fldChar w:fldCharType="separate"/>
-      </w:r>
-      <w:r>
-        <w:rPr>
-          <w:noProof/>
-        </w:rPr>
-        <w:t>36</w:t>
-      </w:r>
-      <w:r>
-        <w:fldChar w:fldCharType="end"/>
-      </w:r>
+      <w:fldSimple w:instr=" SEQ Ilustración \* ARABIC ">
+        <w:r>
+          <w:rPr>
+            <w:noProof/>
+          </w:rPr>
+          <w:t>36</w:t>
+        </w:r>
+      </w:fldSimple>
     </w:p>
     <w:p>
       <w:pPr>
@@ -11724,24 +11364,14 @@
       <w:r>
         <w:t xml:space="preserve">Ilustración </w:t>
       </w:r>
-      <w:r>
-        <w:fldChar w:fldCharType="begin"/>
-      </w:r>
-      <w:r>
-        <w:instrText xml:space="preserve"> SEQ Ilustración \* ARABIC </w:instrText>
-      </w:r>
-      <w:r>
-        <w:fldChar w:fldCharType="separate"/>
-      </w:r>
-      <w:r>
-        <w:rPr>
-          <w:noProof/>
-        </w:rPr>
-        <w:t>37</w:t>
-      </w:r>
-      <w:r>
-        <w:fldChar w:fldCharType="end"/>
-      </w:r>
+      <w:fldSimple w:instr=" SEQ Ilustración \* ARABIC ">
+        <w:r>
+          <w:rPr>
+            <w:noProof/>
+          </w:rPr>
+          <w:t>37</w:t>
+        </w:r>
+      </w:fldSimple>
     </w:p>
     <w:p>
       <w:pPr>
@@ -11798,24 +11428,14 @@
       <w:r>
         <w:t xml:space="preserve">Ilustración </w:t>
       </w:r>
-      <w:r>
-        <w:fldChar w:fldCharType="begin"/>
-      </w:r>
-      <w:r>
-        <w:instrText xml:space="preserve"> SEQ Ilustración \* ARABIC </w:instrText>
-      </w:r>
-      <w:r>
-        <w:fldChar w:fldCharType="separate"/>
-      </w:r>
-      <w:r>
-        <w:rPr>
-          <w:noProof/>
-        </w:rPr>
-        <w:t>38</w:t>
-      </w:r>
-      <w:r>
-        <w:fldChar w:fldCharType="end"/>
-      </w:r>
+      <w:fldSimple w:instr=" SEQ Ilustración \* ARABIC ">
+        <w:r>
+          <w:rPr>
+            <w:noProof/>
+          </w:rPr>
+          <w:t>38</w:t>
+        </w:r>
+      </w:fldSimple>
     </w:p>
     <w:p>
       <w:pPr>
@@ -11871,24 +11491,14 @@
       <w:r>
         <w:t xml:space="preserve">Ilustración </w:t>
       </w:r>
-      <w:r>
-        <w:fldChar w:fldCharType="begin"/>
-      </w:r>
-      <w:r>
-        <w:instrText xml:space="preserve"> SEQ Ilustración \* ARABIC </w:instrText>
-      </w:r>
-      <w:r>
-        <w:fldChar w:fldCharType="separate"/>
-      </w:r>
-      <w:r>
-        <w:rPr>
-          <w:noProof/>
-        </w:rPr>
-        <w:t>39</w:t>
-      </w:r>
-      <w:r>
-        <w:fldChar w:fldCharType="end"/>
-      </w:r>
+      <w:fldSimple w:instr=" SEQ Ilustración \* ARABIC ">
+        <w:r>
+          <w:rPr>
+            <w:noProof/>
+          </w:rPr>
+          <w:t>39</w:t>
+        </w:r>
+      </w:fldSimple>
     </w:p>
     <w:p>
       <w:pPr>
@@ -11898,7 +11508,7 @@
           <w:numId w:val="24"/>
         </w:numPr>
       </w:pPr>
-      <w:bookmarkStart w:id="19" w:name="_Toc57910157"/>
+      <w:bookmarkStart w:id="19" w:name="_Toc57994307"/>
       <w:r>
         <w:t>Gestión de procesos</w:t>
       </w:r>
@@ -11982,24 +11592,14 @@
       <w:r>
         <w:t xml:space="preserve">Ilustración </w:t>
       </w:r>
-      <w:r>
-        <w:fldChar w:fldCharType="begin"/>
-      </w:r>
-      <w:r>
-        <w:instrText xml:space="preserve"> SEQ Ilustración \* ARABIC </w:instrText>
-      </w:r>
-      <w:r>
-        <w:fldChar w:fldCharType="separate"/>
-      </w:r>
-      <w:r>
-        <w:rPr>
-          <w:noProof/>
-        </w:rPr>
-        <w:t>40</w:t>
-      </w:r>
-      <w:r>
-        <w:fldChar w:fldCharType="end"/>
-      </w:r>
+      <w:fldSimple w:instr=" SEQ Ilustración \* ARABIC ">
+        <w:r>
+          <w:rPr>
+            <w:noProof/>
+          </w:rPr>
+          <w:t>40</w:t>
+        </w:r>
+      </w:fldSimple>
     </w:p>
     <w:p>
       <w:pPr>
@@ -12080,24 +11680,14 @@
       <w:r>
         <w:t xml:space="preserve">Ilustración </w:t>
       </w:r>
-      <w:r>
-        <w:fldChar w:fldCharType="begin"/>
-      </w:r>
-      <w:r>
-        <w:instrText xml:space="preserve"> SEQ Ilustración \* ARABIC </w:instrText>
-      </w:r>
-      <w:r>
-        <w:fldChar w:fldCharType="separate"/>
-      </w:r>
-      <w:r>
-        <w:rPr>
-          <w:noProof/>
-        </w:rPr>
-        <w:t>41</w:t>
-      </w:r>
-      <w:r>
-        <w:fldChar w:fldCharType="end"/>
-      </w:r>
+      <w:fldSimple w:instr=" SEQ Ilustración \* ARABIC ">
+        <w:r>
+          <w:rPr>
+            <w:noProof/>
+          </w:rPr>
+          <w:t>41</w:t>
+        </w:r>
+      </w:fldSimple>
     </w:p>
     <w:p/>
     <w:p>
@@ -12108,7 +11698,7 @@
           <w:numId w:val="24"/>
         </w:numPr>
       </w:pPr>
-      <w:bookmarkStart w:id="20" w:name="_Toc57910158"/>
+      <w:bookmarkStart w:id="20" w:name="_Toc57994308"/>
       <w:r>
         <w:t>Información</w:t>
       </w:r>
@@ -12198,24 +11788,14 @@
       <w:r>
         <w:t xml:space="preserve">Ilustración </w:t>
       </w:r>
-      <w:r>
-        <w:fldChar w:fldCharType="begin"/>
-      </w:r>
-      <w:r>
-        <w:instrText xml:space="preserve"> SEQ Ilustración \* ARABIC </w:instrText>
-      </w:r>
-      <w:r>
-        <w:fldChar w:fldCharType="separate"/>
-      </w:r>
-      <w:r>
-        <w:rPr>
-          <w:noProof/>
-        </w:rPr>
-        <w:t>42</w:t>
-      </w:r>
-      <w:r>
-        <w:fldChar w:fldCharType="end"/>
-      </w:r>
+      <w:fldSimple w:instr=" SEQ Ilustración \* ARABIC ">
+        <w:r>
+          <w:rPr>
+            <w:noProof/>
+          </w:rPr>
+          <w:t>42</w:t>
+        </w:r>
+      </w:fldSimple>
     </w:p>
     <w:p>
       <w:pPr>
@@ -12343,24 +11923,14 @@
       <w:r>
         <w:t xml:space="preserve">Ilustración </w:t>
       </w:r>
-      <w:r>
-        <w:fldChar w:fldCharType="begin"/>
-      </w:r>
-      <w:r>
-        <w:instrText xml:space="preserve"> SEQ Ilustración \* ARABIC </w:instrText>
-      </w:r>
-      <w:r>
-        <w:fldChar w:fldCharType="separate"/>
-      </w:r>
-      <w:r>
-        <w:rPr>
-          <w:noProof/>
-        </w:rPr>
-        <w:t>43</w:t>
-      </w:r>
-      <w:r>
-        <w:fldChar w:fldCharType="end"/>
-      </w:r>
+      <w:fldSimple w:instr=" SEQ Ilustración \* ARABIC ">
+        <w:r>
+          <w:rPr>
+            <w:noProof/>
+          </w:rPr>
+          <w:t>43</w:t>
+        </w:r>
+      </w:fldSimple>
     </w:p>
     <w:p>
       <w:pPr>
@@ -12435,24 +12005,14 @@
       <w:r>
         <w:t xml:space="preserve">Ilustración </w:t>
       </w:r>
-      <w:r>
-        <w:fldChar w:fldCharType="begin"/>
-      </w:r>
-      <w:r>
-        <w:instrText xml:space="preserve"> SEQ Ilustración \* ARABIC </w:instrText>
-      </w:r>
-      <w:r>
-        <w:fldChar w:fldCharType="separate"/>
-      </w:r>
-      <w:r>
-        <w:rPr>
-          <w:noProof/>
-        </w:rPr>
-        <w:t>44</w:t>
-      </w:r>
-      <w:r>
-        <w:fldChar w:fldCharType="end"/>
-      </w:r>
+      <w:fldSimple w:instr=" SEQ Ilustración \* ARABIC ">
+        <w:r>
+          <w:rPr>
+            <w:noProof/>
+          </w:rPr>
+          <w:t>44</w:t>
+        </w:r>
+      </w:fldSimple>
     </w:p>
     <w:p>
       <w:pPr>
@@ -12536,24 +12096,14 @@
       <w:r>
         <w:t xml:space="preserve">Ilustración </w:t>
       </w:r>
-      <w:r>
-        <w:fldChar w:fldCharType="begin"/>
-      </w:r>
-      <w:r>
-        <w:instrText xml:space="preserve"> SEQ Ilustración \* ARABIC </w:instrText>
-      </w:r>
-      <w:r>
-        <w:fldChar w:fldCharType="separate"/>
-      </w:r>
-      <w:r>
-        <w:rPr>
-          <w:noProof/>
-        </w:rPr>
-        <w:t>45</w:t>
-      </w:r>
-      <w:r>
-        <w:fldChar w:fldCharType="end"/>
-      </w:r>
+      <w:fldSimple w:instr=" SEQ Ilustración \* ARABIC ">
+        <w:r>
+          <w:rPr>
+            <w:noProof/>
+          </w:rPr>
+          <w:t>45</w:t>
+        </w:r>
+      </w:fldSimple>
     </w:p>
     <w:p>
       <w:pPr>
@@ -12632,24 +12182,14 @@
       <w:r>
         <w:t xml:space="preserve">Ilustración </w:t>
       </w:r>
-      <w:r>
-        <w:fldChar w:fldCharType="begin"/>
-      </w:r>
-      <w:r>
-        <w:instrText xml:space="preserve"> SEQ Ilustración \* ARABIC </w:instrText>
-      </w:r>
-      <w:r>
-        <w:fldChar w:fldCharType="separate"/>
-      </w:r>
-      <w:r>
-        <w:rPr>
-          <w:noProof/>
-        </w:rPr>
-        <w:t>46</w:t>
-      </w:r>
-      <w:r>
-        <w:fldChar w:fldCharType="end"/>
-      </w:r>
+      <w:fldSimple w:instr=" SEQ Ilustración \* ARABIC ">
+        <w:r>
+          <w:rPr>
+            <w:noProof/>
+          </w:rPr>
+          <w:t>46</w:t>
+        </w:r>
+      </w:fldSimple>
     </w:p>
     <w:p>
       <w:pPr>
@@ -12659,7 +12199,7 @@
           <w:numId w:val="24"/>
         </w:numPr>
       </w:pPr>
-      <w:bookmarkStart w:id="21" w:name="_Toc57910159"/>
+      <w:bookmarkStart w:id="21" w:name="_Toc57994309"/>
       <w:r>
         <w:lastRenderedPageBreak/>
         <w:t>Selección de combinación de colores/tema</w:t>
@@ -12753,24 +12293,14 @@
       <w:r>
         <w:t xml:space="preserve">Ilustración </w:t>
       </w:r>
-      <w:r>
-        <w:fldChar w:fldCharType="begin"/>
-      </w:r>
-      <w:r>
-        <w:instrText xml:space="preserve"> SEQ Ilustración \* ARABIC </w:instrText>
-      </w:r>
-      <w:r>
-        <w:fldChar w:fldCharType="separate"/>
-      </w:r>
-      <w:r>
-        <w:rPr>
-          <w:noProof/>
-        </w:rPr>
-        <w:t>47</w:t>
-      </w:r>
-      <w:r>
-        <w:fldChar w:fldCharType="end"/>
-      </w:r>
+      <w:fldSimple w:instr=" SEQ Ilustración \* ARABIC ">
+        <w:r>
+          <w:rPr>
+            <w:noProof/>
+          </w:rPr>
+          <w:t>47</w:t>
+        </w:r>
+      </w:fldSimple>
     </w:p>
     <w:p>
       <w:pPr>
@@ -12798,7 +12328,7 @@
           <w:numId w:val="24"/>
         </w:numPr>
       </w:pPr>
-      <w:bookmarkStart w:id="22" w:name="_Toc57910160"/>
+      <w:bookmarkStart w:id="22" w:name="_Toc57994310"/>
       <w:r>
         <w:t>Conclusiones</w:t>
       </w:r>
@@ -12872,7 +12402,7 @@
           <w:numId w:val="24"/>
         </w:numPr>
       </w:pPr>
-      <w:bookmarkStart w:id="23" w:name="_Toc57910161"/>
+      <w:bookmarkStart w:id="23" w:name="_Toc57994311"/>
       <w:r>
         <w:t>Bibliografía y referencias</w:t>
       </w:r>
@@ -13396,7 +12926,7 @@
           <w:numId w:val="24"/>
         </w:numPr>
       </w:pPr>
-      <w:bookmarkStart w:id="24" w:name="_Toc57910162"/>
+      <w:bookmarkStart w:id="24" w:name="_Toc57994312"/>
       <w:r>
         <w:t>Anexos / Otros</w:t>
       </w:r>

</xml_diff>